<commit_message>
Finaliza a atividade 2 da 2 aula UC2
</commit_message>
<xml_diff>
--- a/Atividade 2 - Vendas (Quartis).docx
+++ b/Atividade 2 - Vendas (Quartis).docx
@@ -183,124 +183,8 @@
         <w:t>Uma lista dos produtos que estão entre os mais vendidos, ordenados pelo valor total.</w:t>
       </w:r>
     </w:p>
+    <w:p/>
     <w:p>
-      <w:pPr>
-        <w:rPr>
-          <w:b/>
-          <w:bCs/>
-        </w:rPr>
-      </w:pPr>
-      <w:r>
-        <w:rPr>
-          <w:b/>
-          <w:bCs/>
-        </w:rPr>
-        <w:br w:type="page"/>
-      </w:r>
-    </w:p>
-    <w:p>
-      <w:pPr>
-        <w:rPr>
-          <w:b/>
-          <w:bCs/>
-        </w:rPr>
-      </w:pPr>
-    </w:p>
-    <w:p>
-      <w:pPr>
-        <w:rPr>
-          <w:b/>
-          <w:bCs/>
-        </w:rPr>
-      </w:pPr>
-    </w:p>
-    <w:p>
-      <w:pPr>
-        <w:rPr>
-          <w:b/>
-          <w:bCs/>
-        </w:rPr>
-      </w:pPr>
-    </w:p>
-    <w:p>
-      <w:pPr>
-        <w:rPr>
-          <w:b/>
-          <w:bCs/>
-        </w:rPr>
-      </w:pPr>
-    </w:p>
-    <w:p>
-      <w:pPr>
-        <w:rPr>
-          <w:b/>
-          <w:bCs/>
-        </w:rPr>
-      </w:pPr>
-    </w:p>
-    <w:p>
-      <w:pPr>
-        <w:rPr>
-          <w:b/>
-          <w:bCs/>
-        </w:rPr>
-      </w:pPr>
-    </w:p>
-    <w:p>
-      <w:pPr>
-        <w:rPr>
-          <w:b/>
-          <w:bCs/>
-        </w:rPr>
-      </w:pPr>
-    </w:p>
-    <w:p>
-      <w:pPr>
-        <w:rPr>
-          <w:b/>
-          <w:bCs/>
-        </w:rPr>
-      </w:pPr>
-    </w:p>
-    <w:p>
-      <w:pPr>
-        <w:rPr>
-          <w:b/>
-          <w:bCs/>
-        </w:rPr>
-      </w:pPr>
-    </w:p>
-    <w:p>
-      <w:pPr>
-        <w:rPr>
-          <w:b/>
-          <w:bCs/>
-        </w:rPr>
-      </w:pPr>
-    </w:p>
-    <w:p>
-      <w:pPr>
-        <w:rPr>
-          <w:b/>
-          <w:bCs/>
-        </w:rPr>
-      </w:pPr>
-    </w:p>
-    <w:p>
-      <w:pPr>
-        <w:rPr>
-          <w:b/>
-          <w:bCs/>
-        </w:rPr>
-      </w:pPr>
-    </w:p>
-    <w:p>
-      <w:pPr>
-        <w:rPr>
-          <w:b/>
-          <w:bCs/>
-        </w:rPr>
-      </w:pPr>
       <w:r>
         <w:rPr>
           <w:b/>
@@ -1242,6 +1126,7 @@
   <w:style w:type="character" w:default="1" w:styleId="Fontepargpadro">
     <w:name w:val="Default Paragraph Font"/>
     <w:uiPriority w:val="1"/>
+    <w:semiHidden/>
     <w:unhideWhenUsed/>
   </w:style>
   <w:style w:type="table" w:default="1" w:styleId="Tabelanormal">
@@ -1854,6 +1739,29 @@
 </file>
 
 <file path=customXml/item1.xml><?xml version="1.0" encoding="utf-8"?>
+<p:properties xmlns:p="http://schemas.microsoft.com/office/2006/metadata/properties" xmlns:xsi="http://www.w3.org/2001/XMLSchema-instance" xmlns:pc="http://schemas.microsoft.com/office/infopath/2007/PartnerControls">
+  <documentManagement>
+    <Indentidadevisualaula4 xmlns="86243fb6-e625-4153-bf24-3dbb8808cb3e" xsi:nil="true"/>
+    <_Flow_SignoffStatus xmlns="86243fb6-e625-4153-bf24-3dbb8808cb3e" xsi:nil="true"/>
+    <lcf76f155ced4ddcb4097134ff3c332f xmlns="86243fb6-e625-4153-bf24-3dbb8808cb3e">
+      <Terms xmlns="http://schemas.microsoft.com/office/infopath/2007/PartnerControls"/>
+    </lcf76f155ced4ddcb4097134ff3c332f>
+    <TaxCatchAll xmlns="29c85e31-c0e5-4fba-ab60-4fce8ca17cbc" xsi:nil="true"/>
+    <AULASESCRITAS xmlns="86243fb6-e625-4153-bf24-3dbb8808cb3e" xsi:nil="true"/>
+  </documentManagement>
+</p:properties>
+</file>
+
+<file path=customXml/item2.xml><?xml version="1.0" encoding="utf-8"?>
+<?mso-contentType ?>
+<FormTemplates xmlns="http://schemas.microsoft.com/sharepoint/v3/contenttype/forms">
+  <Display>DocumentLibraryForm</Display>
+  <Edit>DocumentLibraryForm</Edit>
+  <New>DocumentLibraryForm</New>
+</FormTemplates>
+</file>
+
+<file path=customXml/item3.xml><?xml version="1.0" encoding="utf-8"?>
 <ct:contentTypeSchema xmlns:ct="http://schemas.microsoft.com/office/2006/metadata/contentType" xmlns:ma="http://schemas.microsoft.com/office/2006/metadata/properties/metaAttributes" ct:_="" ma:_="" ma:contentTypeName="Documento" ma:contentTypeID="0x010100CD51460BBB3BD64989C0AF0085EB7E4E" ma:contentTypeVersion="18" ma:contentTypeDescription="Crie um novo documento." ma:contentTypeScope="" ma:versionID="772a0eff5ddcf970ed94a7305f4a65bc">
   <xsd:schema xmlns:xsd="http://www.w3.org/2001/XMLSchema" xmlns:xs="http://www.w3.org/2001/XMLSchema" xmlns:p="http://schemas.microsoft.com/office/2006/metadata/properties" xmlns:ns2="29c85e31-c0e5-4fba-ab60-4fce8ca17cbc" xmlns:ns3="86243fb6-e625-4153-bf24-3dbb8808cb3e" targetNamespace="http://schemas.microsoft.com/office/2006/metadata/properties" ma:root="true" ma:fieldsID="9fc1265071d568dc0dcb4901e260fdde" ns2:_="" ns3:_="">
     <xsd:import namespace="29c85e31-c0e5-4fba-ab60-4fce8ca17cbc"/>
@@ -2108,37 +2016,40 @@
 </ct:contentTypeSchema>
 </file>
 
-<file path=customXml/item2.xml><?xml version="1.0" encoding="utf-8"?>
-<?mso-contentType ?>
-<FormTemplates xmlns="http://schemas.microsoft.com/sharepoint/v3/contenttype/forms">
-  <Display>DocumentLibraryForm</Display>
-  <Edit>DocumentLibraryForm</Edit>
-  <New>DocumentLibraryForm</New>
-</FormTemplates>
-</file>
-
-<file path=customXml/item3.xml><?xml version="1.0" encoding="utf-8"?>
-<p:properties xmlns:p="http://schemas.microsoft.com/office/2006/metadata/properties" xmlns:xsi="http://www.w3.org/2001/XMLSchema-instance" xmlns:pc="http://schemas.microsoft.com/office/infopath/2007/PartnerControls">
-  <documentManagement>
-    <Indentidadevisualaula4 xmlns="86243fb6-e625-4153-bf24-3dbb8808cb3e" xsi:nil="true"/>
-    <_Flow_SignoffStatus xmlns="86243fb6-e625-4153-bf24-3dbb8808cb3e" xsi:nil="true"/>
-    <lcf76f155ced4ddcb4097134ff3c332f xmlns="86243fb6-e625-4153-bf24-3dbb8808cb3e">
-      <Terms xmlns="http://schemas.microsoft.com/office/infopath/2007/PartnerControls"/>
-    </lcf76f155ced4ddcb4097134ff3c332f>
-    <TaxCatchAll xmlns="29c85e31-c0e5-4fba-ab60-4fce8ca17cbc" xsi:nil="true"/>
-    <AULASESCRITAS xmlns="86243fb6-e625-4153-bf24-3dbb8808cb3e" xsi:nil="true"/>
-  </documentManagement>
-</p:properties>
-</file>
-
 <file path=customXml/itemProps1.xml><?xml version="1.0" encoding="utf-8"?>
-<ds:datastoreItem xmlns:ds="http://schemas.openxmlformats.org/officeDocument/2006/customXml" ds:itemID="{EBE2407D-AA8D-4BCF-BBD6-057B34753B92}"/>
+<ds:datastoreItem xmlns:ds="http://schemas.openxmlformats.org/officeDocument/2006/customXml" ds:itemID="{C65992E2-D464-4F5D-81FE-44EBD8E4DACB}">
+  <ds:schemaRefs>
+    <ds:schemaRef ds:uri="http://schemas.microsoft.com/office/2006/metadata/properties"/>
+    <ds:schemaRef ds:uri="http://schemas.microsoft.com/office/infopath/2007/PartnerControls"/>
+    <ds:schemaRef ds:uri="86243fb6-e625-4153-bf24-3dbb8808cb3e"/>
+    <ds:schemaRef ds:uri="29c85e31-c0e5-4fba-ab60-4fce8ca17cbc"/>
+  </ds:schemaRefs>
+</ds:datastoreItem>
 </file>
 
 <file path=customXml/itemProps2.xml><?xml version="1.0" encoding="utf-8"?>
-<ds:datastoreItem xmlns:ds="http://schemas.openxmlformats.org/officeDocument/2006/customXml" ds:itemID="{FC1ABEB1-D613-4EFE-BBA6-B52D0DE9A746}"/>
+<ds:datastoreItem xmlns:ds="http://schemas.openxmlformats.org/officeDocument/2006/customXml" ds:itemID="{FC1ABEB1-D613-4EFE-BBA6-B52D0DE9A746}">
+  <ds:schemaRefs>
+    <ds:schemaRef ds:uri="http://schemas.microsoft.com/sharepoint/v3/contenttype/forms"/>
+  </ds:schemaRefs>
+</ds:datastoreItem>
 </file>
 
 <file path=customXml/itemProps3.xml><?xml version="1.0" encoding="utf-8"?>
-<ds:datastoreItem xmlns:ds="http://schemas.openxmlformats.org/officeDocument/2006/customXml" ds:itemID="{C65992E2-D464-4F5D-81FE-44EBD8E4DACB}"/>
+<ds:datastoreItem xmlns:ds="http://schemas.openxmlformats.org/officeDocument/2006/customXml" ds:itemID="{EBE2407D-AA8D-4BCF-BBD6-057B34753B92}">
+  <ds:schemaRefs>
+    <ds:schemaRef ds:uri="http://schemas.microsoft.com/office/2006/metadata/contentType"/>
+    <ds:schemaRef ds:uri="http://schemas.microsoft.com/office/2006/metadata/properties/metaAttributes"/>
+    <ds:schemaRef ds:uri="http://www.w3.org/2001/XMLSchema"/>
+    <ds:schemaRef ds:uri="http://schemas.microsoft.com/office/2006/metadata/properties"/>
+    <ds:schemaRef ds:uri="29c85e31-c0e5-4fba-ab60-4fce8ca17cbc"/>
+    <ds:schemaRef ds:uri="86243fb6-e625-4153-bf24-3dbb8808cb3e"/>
+    <ds:schemaRef ds:uri="http://schemas.microsoft.com/office/2006/documentManagement/types"/>
+    <ds:schemaRef ds:uri="http://schemas.microsoft.com/office/infopath/2007/PartnerControls"/>
+    <ds:schemaRef ds:uri="http://schemas.openxmlformats.org/package/2006/metadata/core-properties"/>
+    <ds:schemaRef ds:uri="http://purl.org/dc/elements/1.1/"/>
+    <ds:schemaRef ds:uri="http://purl.org/dc/terms/"/>
+    <ds:schemaRef ds:uri="http://schemas.microsoft.com/internal/obd"/>
+  </ds:schemaRefs>
+</ds:datastoreItem>
 </file>
</xml_diff>